<commit_message>
feat: quarto syntax fixes
</commit_message>
<xml_diff>
--- a/docs/activities/01-security-detective-teams/grades-3-5.docx
+++ b/docs/activities/01-security-detective-teams/grades-3-5.docx
@@ -1038,7 +1038,6 @@
     </w:p>
     <w:p>
       <w:pPr>
-        <w:pStyle w:val="Compact"/>
         <w:numPr>
           <w:ilvl w:val="0"/>
           <w:numId w:val="1003"/>
@@ -1078,7 +1077,6 @@
     </w:p>
     <w:p>
       <w:pPr>
-        <w:pStyle w:val="Compact"/>
         <w:numPr>
           <w:ilvl w:val="0"/>
           <w:numId w:val="1003"/>
@@ -1101,7 +1099,6 @@
     </w:p>
     <w:p>
       <w:pPr>
-        <w:pStyle w:val="Compact"/>
         <w:numPr>
           <w:ilvl w:val="0"/>
           <w:numId w:val="1003"/>
@@ -1154,22 +1151,18 @@
       <w:r>
         <w:t xml:space="preserve">:</w:t>
       </w:r>
-      <w:r>
-        <w:t xml:space="preserve"> </w:t>
-      </w:r>
-      <w:r>
-        <w:t xml:space="preserve">&gt;</w:t>
-      </w:r>
-      <w:r>
-        <w:t xml:space="preserve"> </w:t>
-      </w:r>
+    </w:p>
+    <w:p>
+      <w:pPr>
+        <w:pStyle w:val="BlockText"/>
+      </w:pPr>
       <w:r>
         <w:t xml:space="preserve">“You’re my partner helping me solve a computer mystery at a school. Students can’t log in to library computers. I’ll share the clues, and I want you to help me figure out what happened. Here’s what we know: [share the clues]. What patterns do you see?”</w:t>
       </w:r>
     </w:p>
     <w:p>
       <w:pPr>
-        <w:pStyle w:val="BodyText"/>
+        <w:pStyle w:val="FirstParagraph"/>
       </w:pPr>
       <w:r>
         <w:rPr>
@@ -1181,46 +1174,46 @@
       <w:r>
         <w:t xml:space="preserve">:</w:t>
       </w:r>
-      <w:r>
-        <w:t xml:space="preserve"> </w:t>
-      </w:r>
-      <w:r>
-        <w:t xml:space="preserve">-</w:t>
-      </w:r>
-      <w:r>
-        <w:t xml:space="preserve"> </w:t>
-      </w:r>
+    </w:p>
+    <w:p>
+      <w:pPr>
+        <w:pStyle w:val="Compact"/>
+        <w:numPr>
+          <w:ilvl w:val="0"/>
+          <w:numId w:val="1007"/>
+        </w:numPr>
+      </w:pPr>
       <w:r>
         <w:t xml:space="preserve">“Which students had risky password habits?”</w:t>
       </w:r>
-      <w:r>
-        <w:t xml:space="preserve"> </w:t>
-      </w:r>
-      <w:r>
-        <w:t xml:space="preserve">-</w:t>
-      </w:r>
-      <w:r>
-        <w:t xml:space="preserve"> </w:t>
-      </w:r>
+    </w:p>
+    <w:p>
+      <w:pPr>
+        <w:pStyle w:val="Compact"/>
+        <w:numPr>
+          <w:ilvl w:val="0"/>
+          <w:numId w:val="1007"/>
+        </w:numPr>
+      </w:pPr>
       <w:r>
         <w:t xml:space="preserve">“What do you think happened on Tuesday morning?”</w:t>
       </w:r>
-      <w:r>
-        <w:t xml:space="preserve"> </w:t>
-      </w:r>
-      <w:r>
-        <w:t xml:space="preserve">-</w:t>
-      </w:r>
-      <w:r>
-        <w:t xml:space="preserve"> </w:t>
-      </w:r>
+    </w:p>
+    <w:p>
+      <w:pPr>
+        <w:pStyle w:val="Compact"/>
+        <w:numPr>
+          <w:ilvl w:val="0"/>
+          <w:numId w:val="1007"/>
+        </w:numPr>
+      </w:pPr>
       <w:r>
         <w:t xml:space="preserve">“What can’t you figure out from just this information?”</w:t>
       </w:r>
     </w:p>
     <w:p>
       <w:pPr>
-        <w:pStyle w:val="BodyText"/>
+        <w:pStyle w:val="FirstParagraph"/>
       </w:pPr>
       <w:r>
         <w:rPr>
@@ -1232,23 +1225,41 @@
       <w:r>
         <w:t xml:space="preserve">:</w:t>
       </w:r>
-      <w:r>
-        <w:t xml:space="preserve"> </w:t>
-      </w:r>
-      <w:r>
-        <w:t xml:space="preserve">- What patterns did AI notice? _______________</w:t>
-      </w:r>
-      <w:r>
-        <w:t xml:space="preserve"> </w:t>
-      </w:r>
-      <w:r>
-        <w:t xml:space="preserve">- What did AI say it COULDN’T figure out? _______________</w:t>
-      </w:r>
-      <w:r>
-        <w:t xml:space="preserve"> </w:t>
-      </w:r>
-      <w:r>
-        <w:t xml:space="preserve">- Did AI help you see something new? _______________</w:t>
+    </w:p>
+    <w:p>
+      <w:pPr>
+        <w:pStyle w:val="Compact"/>
+        <w:numPr>
+          <w:ilvl w:val="0"/>
+          <w:numId w:val="1008"/>
+        </w:numPr>
+      </w:pPr>
+      <w:r>
+        <w:t xml:space="preserve">What patterns did AI notice? _______________</w:t>
+      </w:r>
+    </w:p>
+    <w:p>
+      <w:pPr>
+        <w:pStyle w:val="Compact"/>
+        <w:numPr>
+          <w:ilvl w:val="0"/>
+          <w:numId w:val="1008"/>
+        </w:numPr>
+      </w:pPr>
+      <w:r>
+        <w:t xml:space="preserve">What did AI say it COULDN’T figure out? _______________</w:t>
+      </w:r>
+    </w:p>
+    <w:p>
+      <w:pPr>
+        <w:pStyle w:val="Compact"/>
+        <w:numPr>
+          <w:ilvl w:val="0"/>
+          <w:numId w:val="1008"/>
+        </w:numPr>
+      </w:pPr>
+      <w:r>
+        <w:t xml:space="preserve">Did AI help you see something new? _______________</w:t>
       </w:r>
     </w:p>
     <w:bookmarkEnd w:id="36"/>
@@ -1278,10 +1289,9 @@
     </w:p>
     <w:p>
       <w:pPr>
-        <w:pStyle w:val="Compact"/>
-        <w:numPr>
-          <w:ilvl w:val="0"/>
-          <w:numId w:val="1007"/>
+        <w:numPr>
+          <w:ilvl w:val="0"/>
+          <w:numId w:val="1009"/>
         </w:numPr>
       </w:pPr>
       <w:r>
@@ -1300,7 +1310,7 @@
         <w:pStyle w:val="Compact"/>
         <w:numPr>
           <w:ilvl w:val="1"/>
-          <w:numId w:val="1008"/>
+          <w:numId w:val="1010"/>
         </w:numPr>
       </w:pPr>
       <w:r>
@@ -1309,10 +1319,9 @@
     </w:p>
     <w:p>
       <w:pPr>
-        <w:pStyle w:val="Compact"/>
-        <w:numPr>
-          <w:ilvl w:val="0"/>
-          <w:numId w:val="1007"/>
+        <w:numPr>
+          <w:ilvl w:val="0"/>
+          <w:numId w:val="1009"/>
         </w:numPr>
       </w:pPr>
       <w:r>
@@ -1331,19 +1340,18 @@
         <w:pStyle w:val="Compact"/>
         <w:numPr>
           <w:ilvl w:val="1"/>
+          <w:numId w:val="1011"/>
+        </w:numPr>
+      </w:pPr>
+      <w:r>
+        <w:t xml:space="preserve">(Why students chose those passwords, the social stuff like Emma sharing her password, why Jackson uses the same password everywhere)</w:t>
+      </w:r>
+    </w:p>
+    <w:p>
+      <w:pPr>
+        <w:numPr>
+          <w:ilvl w:val="0"/>
           <w:numId w:val="1009"/>
-        </w:numPr>
-      </w:pPr>
-      <w:r>
-        <w:t xml:space="preserve">(Why students chose those passwords, the social stuff like Emma sharing her password, why Jackson uses the same password everywhere)</w:t>
-      </w:r>
-    </w:p>
-    <w:p>
-      <w:pPr>
-        <w:pStyle w:val="Compact"/>
-        <w:numPr>
-          <w:ilvl w:val="0"/>
-          <w:numId w:val="1007"/>
         </w:numPr>
       </w:pPr>
       <w:r>
@@ -1362,7 +1370,7 @@
         <w:pStyle w:val="Compact"/>
         <w:numPr>
           <w:ilvl w:val="1"/>
-          <w:numId w:val="1010"/>
+          <w:numId w:val="1012"/>
         </w:numPr>
       </w:pPr>
       <w:r>
@@ -1374,7 +1382,7 @@
         <w:pStyle w:val="Compact"/>
         <w:numPr>
           <w:ilvl w:val="1"/>
-          <w:numId w:val="1010"/>
+          <w:numId w:val="1012"/>
         </w:numPr>
       </w:pPr>
       <w:r>
@@ -1386,7 +1394,7 @@
         <w:pStyle w:val="Compact"/>
         <w:numPr>
           <w:ilvl w:val="1"/>
-          <w:numId w:val="1010"/>
+          <w:numId w:val="1012"/>
         </w:numPr>
       </w:pPr>
       <w:r>
@@ -1395,10 +1403,9 @@
     </w:p>
     <w:p>
       <w:pPr>
-        <w:pStyle w:val="Compact"/>
-        <w:numPr>
-          <w:ilvl w:val="0"/>
-          <w:numId w:val="1007"/>
+        <w:numPr>
+          <w:ilvl w:val="0"/>
+          <w:numId w:val="1009"/>
         </w:numPr>
       </w:pPr>
       <w:r>
@@ -1417,7 +1424,7 @@
         <w:pStyle w:val="Compact"/>
         <w:numPr>
           <w:ilvl w:val="1"/>
-          <w:numId w:val="1011"/>
+          <w:numId w:val="1013"/>
         </w:numPr>
       </w:pPr>
       <w:r>
@@ -1429,7 +1436,7 @@
         <w:pStyle w:val="Compact"/>
         <w:numPr>
           <w:ilvl w:val="1"/>
-          <w:numId w:val="1011"/>
+          <w:numId w:val="1013"/>
         </w:numPr>
       </w:pPr>
       <w:r>
@@ -1461,7 +1468,7 @@
         <w:pStyle w:val="Compact"/>
         <w:numPr>
           <w:ilvl w:val="0"/>
-          <w:numId w:val="1012"/>
+          <w:numId w:val="1014"/>
         </w:numPr>
       </w:pPr>
       <w:r>
@@ -1473,7 +1480,7 @@
         <w:pStyle w:val="Compact"/>
         <w:numPr>
           <w:ilvl w:val="0"/>
-          <w:numId w:val="1012"/>
+          <w:numId w:val="1014"/>
         </w:numPr>
       </w:pPr>
       <w:r>
@@ -1485,7 +1492,7 @@
         <w:pStyle w:val="Compact"/>
         <w:numPr>
           <w:ilvl w:val="0"/>
-          <w:numId w:val="1012"/>
+          <w:numId w:val="1014"/>
         </w:numPr>
       </w:pPr>
       <w:r>
@@ -1497,7 +1504,7 @@
         <w:pStyle w:val="Compact"/>
         <w:numPr>
           <w:ilvl w:val="0"/>
-          <w:numId w:val="1012"/>
+          <w:numId w:val="1014"/>
         </w:numPr>
       </w:pPr>
       <w:r>
@@ -1519,7 +1526,7 @@
         <w:pStyle w:val="Compact"/>
         <w:numPr>
           <w:ilvl w:val="0"/>
-          <w:numId w:val="1013"/>
+          <w:numId w:val="1015"/>
         </w:numPr>
       </w:pPr>
       <w:r>
@@ -1531,7 +1538,7 @@
         <w:pStyle w:val="Compact"/>
         <w:numPr>
           <w:ilvl w:val="0"/>
-          <w:numId w:val="1013"/>
+          <w:numId w:val="1015"/>
         </w:numPr>
       </w:pPr>
       <w:r>
@@ -1543,7 +1550,7 @@
         <w:pStyle w:val="Compact"/>
         <w:numPr>
           <w:ilvl w:val="0"/>
-          <w:numId w:val="1013"/>
+          <w:numId w:val="1015"/>
         </w:numPr>
       </w:pPr>
       <w:r>
@@ -1555,7 +1562,7 @@
         <w:pStyle w:val="Compact"/>
         <w:numPr>
           <w:ilvl w:val="0"/>
-          <w:numId w:val="1013"/>
+          <w:numId w:val="1015"/>
         </w:numPr>
       </w:pPr>
       <w:r>
@@ -1577,7 +1584,7 @@
         <w:pStyle w:val="Compact"/>
         <w:numPr>
           <w:ilvl w:val="0"/>
-          <w:numId w:val="1014"/>
+          <w:numId w:val="1016"/>
         </w:numPr>
       </w:pPr>
       <w:r>
@@ -1599,7 +1606,7 @@
         <w:pStyle w:val="Compact"/>
         <w:numPr>
           <w:ilvl w:val="0"/>
-          <w:numId w:val="1014"/>
+          <w:numId w:val="1016"/>
         </w:numPr>
       </w:pPr>
       <w:r>
@@ -1621,7 +1628,7 @@
         <w:pStyle w:val="Compact"/>
         <w:numPr>
           <w:ilvl w:val="0"/>
-          <w:numId w:val="1014"/>
+          <w:numId w:val="1016"/>
         </w:numPr>
       </w:pPr>
       <w:r>
@@ -1653,7 +1660,7 @@
       <w:pPr>
         <w:numPr>
           <w:ilvl w:val="0"/>
-          <w:numId w:val="1015"/>
+          <w:numId w:val="1017"/>
         </w:numPr>
       </w:pPr>
       <w:r>
@@ -1671,7 +1678,7 @@
       <w:pPr>
         <w:numPr>
           <w:ilvl w:val="0"/>
-          <w:numId w:val="1015"/>
+          <w:numId w:val="1017"/>
         </w:numPr>
       </w:pPr>
       <w:r>
@@ -1689,7 +1696,7 @@
       <w:pPr>
         <w:numPr>
           <w:ilvl w:val="0"/>
-          <w:numId w:val="1015"/>
+          <w:numId w:val="1017"/>
         </w:numPr>
       </w:pPr>
       <w:r>
@@ -1708,7 +1715,7 @@
         <w:pStyle w:val="Compact"/>
         <w:numPr>
           <w:ilvl w:val="1"/>
-          <w:numId w:val="1016"/>
+          <w:numId w:val="1018"/>
         </w:numPr>
       </w:pPr>
       <w:r>
@@ -1719,7 +1726,7 @@
       <w:pPr>
         <w:numPr>
           <w:ilvl w:val="0"/>
-          <w:numId w:val="1015"/>
+          <w:numId w:val="1017"/>
         </w:numPr>
       </w:pPr>
       <w:r>
@@ -2290,7 +2297,7 @@
         <w:pStyle w:val="Compact"/>
         <w:numPr>
           <w:ilvl w:val="0"/>
-          <w:numId w:val="1017"/>
+          <w:numId w:val="1019"/>
         </w:numPr>
       </w:pPr>
       <w:r>
@@ -2302,7 +2309,7 @@
         <w:pStyle w:val="Compact"/>
         <w:numPr>
           <w:ilvl w:val="0"/>
-          <w:numId w:val="1017"/>
+          <w:numId w:val="1019"/>
         </w:numPr>
       </w:pPr>
       <w:r>
@@ -2326,7 +2333,7 @@
         <w:pStyle w:val="Compact"/>
         <w:numPr>
           <w:ilvl w:val="0"/>
-          <w:numId w:val="1017"/>
+          <w:numId w:val="1019"/>
         </w:numPr>
       </w:pPr>
       <w:r>
@@ -2348,7 +2355,7 @@
         <w:pStyle w:val="Compact"/>
         <w:numPr>
           <w:ilvl w:val="0"/>
-          <w:numId w:val="1018"/>
+          <w:numId w:val="1020"/>
         </w:numPr>
       </w:pPr>
       <w:r>
@@ -2360,7 +2367,7 @@
         <w:pStyle w:val="Compact"/>
         <w:numPr>
           <w:ilvl w:val="0"/>
-          <w:numId w:val="1018"/>
+          <w:numId w:val="1020"/>
         </w:numPr>
       </w:pPr>
       <w:r>
@@ -2378,7 +2385,7 @@
         <w:pStyle w:val="Compact"/>
         <w:numPr>
           <w:ilvl w:val="0"/>
-          <w:numId w:val="1018"/>
+          <w:numId w:val="1020"/>
         </w:numPr>
       </w:pPr>
       <w:r>
@@ -2562,7 +2569,7 @@
         <w:pStyle w:val="Compact"/>
         <w:numPr>
           <w:ilvl w:val="0"/>
-          <w:numId w:val="1019"/>
+          <w:numId w:val="1021"/>
         </w:numPr>
       </w:pPr>
       <w:r>
@@ -2574,7 +2581,7 @@
         <w:pStyle w:val="Compact"/>
         <w:numPr>
           <w:ilvl w:val="0"/>
-          <w:numId w:val="1020"/>
+          <w:numId w:val="1022"/>
         </w:numPr>
       </w:pPr>
       <w:r>
@@ -2586,7 +2593,7 @@
         <w:pStyle w:val="Compact"/>
         <w:numPr>
           <w:ilvl w:val="0"/>
-          <w:numId w:val="1021"/>
+          <w:numId w:val="1023"/>
         </w:numPr>
       </w:pPr>
       <w:r>
@@ -2598,7 +2605,7 @@
         <w:pStyle w:val="Compact"/>
         <w:numPr>
           <w:ilvl w:val="0"/>
-          <w:numId w:val="1022"/>
+          <w:numId w:val="1024"/>
         </w:numPr>
       </w:pPr>
       <w:r>
@@ -2620,7 +2627,7 @@
         <w:pStyle w:val="Compact"/>
         <w:numPr>
           <w:ilvl w:val="0"/>
-          <w:numId w:val="1023"/>
+          <w:numId w:val="1025"/>
         </w:numPr>
       </w:pPr>
       <w:r>
@@ -2645,7 +2652,7 @@
         <w:pStyle w:val="Compact"/>
         <w:numPr>
           <w:ilvl w:val="0"/>
-          <w:numId w:val="1023"/>
+          <w:numId w:val="1025"/>
         </w:numPr>
       </w:pPr>
       <w:r>
@@ -2657,7 +2664,7 @@
         <w:pStyle w:val="Compact"/>
         <w:numPr>
           <w:ilvl w:val="0"/>
-          <w:numId w:val="1023"/>
+          <w:numId w:val="1025"/>
         </w:numPr>
       </w:pPr>
       <w:r>
@@ -2669,7 +2676,7 @@
         <w:pStyle w:val="Compact"/>
         <w:numPr>
           <w:ilvl w:val="0"/>
-          <w:numId w:val="1023"/>
+          <w:numId w:val="1025"/>
         </w:numPr>
       </w:pPr>
       <w:r>
@@ -3101,6 +3108,12 @@
     <w:abstractNumId w:val="991"/>
   </w:num>
   <w:num w:numId="1007">
+    <w:abstractNumId w:val="991"/>
+  </w:num>
+  <w:num w:numId="1008">
+    <w:abstractNumId w:val="991"/>
+  </w:num>
+  <w:num w:numId="1009">
     <w:abstractNumId w:val="99411"/>
     <w:lvlOverride w:ilvl="0">
       <w:startOverride w:val="1"/>
@@ -3130,12 +3143,6 @@
       <w:startOverride w:val="1"/>
     </w:lvlOverride>
   </w:num>
-  <w:num w:numId="1008">
-    <w:abstractNumId w:val="991"/>
-  </w:num>
-  <w:num w:numId="1009">
-    <w:abstractNumId w:val="991"/>
-  </w:num>
   <w:num w:numId="1010">
     <w:abstractNumId w:val="991"/>
   </w:num>
@@ -3152,6 +3159,12 @@
     <w:abstractNumId w:val="991"/>
   </w:num>
   <w:num w:numId="1015">
+    <w:abstractNumId w:val="991"/>
+  </w:num>
+  <w:num w:numId="1016">
+    <w:abstractNumId w:val="991"/>
+  </w:num>
+  <w:num w:numId="1017">
     <w:abstractNumId w:val="99411"/>
     <w:lvlOverride w:ilvl="0">
       <w:startOverride w:val="1"/>
@@ -3181,20 +3194,14 @@
       <w:startOverride w:val="1"/>
     </w:lvlOverride>
   </w:num>
-  <w:num w:numId="1016">
-    <w:abstractNumId w:val="991"/>
-  </w:num>
-  <w:num w:numId="1017">
-    <w:abstractNumId w:val="991"/>
-  </w:num>
   <w:num w:numId="1018">
     <w:abstractNumId w:val="991"/>
   </w:num>
   <w:num w:numId="1019">
-    <w:abstractNumId w:val="992"/>
+    <w:abstractNumId w:val="991"/>
   </w:num>
   <w:num w:numId="1020">
-    <w:abstractNumId w:val="992"/>
+    <w:abstractNumId w:val="991"/>
   </w:num>
   <w:num w:numId="1021">
     <w:abstractNumId w:val="992"/>
@@ -3203,6 +3210,12 @@
     <w:abstractNumId w:val="992"/>
   </w:num>
   <w:num w:numId="1023">
+    <w:abstractNumId w:val="992"/>
+  </w:num>
+  <w:num w:numId="1024">
+    <w:abstractNumId w:val="992"/>
+  </w:num>
+  <w:num w:numId="1025">
     <w:abstractNumId w:val="991"/>
   </w:num>
 </w:numbering>

</xml_diff>